<commit_message>
Granska enskilda krav är möjligt nu
</commit_message>
<xml_diff>
--- a/docs/spec granskningsverktyget 2025-05-13a.docx
+++ b/docs/spec granskningsverktyget 2025-05-13a.docx
@@ -5,70 +5,6 @@
     <w:p>
       <w:pPr>
         <w:spacing w:before="100" w:beforeAutospacing="1" w:after="100" w:afterAutospacing="1" w:line="240" w:lineRule="auto"/>
-        <w:rPr>
-          <w:rFonts w:ascii="Times New Roman" w:eastAsia="Times New Roman" w:hAnsi="Times New Roman" w:cs="Times New Roman"/>
-          <w:sz w:val="24"/>
-          <w:szCs w:val="24"/>
-          <w:lang w:eastAsia="sv-SE"/>
-        </w:rPr>
-      </w:pPr>
-      <w:bookmarkStart w:id="0" w:name="_GoBack"/>
-      <w:bookmarkEnd w:id="0"/>
-      <w:r>
-        <w:rPr>
-          <w:rFonts w:ascii="Times New Roman" w:eastAsia="Times New Roman" w:hAnsi="Times New Roman" w:cs="Times New Roman"/>
-          <w:sz w:val="24"/>
-          <w:szCs w:val="24"/>
-          <w:lang w:eastAsia="sv-SE"/>
-        </w:rPr>
-        <w:t>Här är ett utkast till en uppdaterad teknisk specifikation, version 1.2. Jag har försökt inkorporera de ändringar och förtydliganden vi diskuterat. Jag har också lagt till några punkter under "Potentiella framtida utökningar" som kan vara värda att fundera på längre fram.</w:t>
-      </w:r>
-    </w:p>
-    <w:p>
-      <w:pPr>
-        <w:spacing w:before="100" w:beforeAutospacing="1" w:after="100" w:afterAutospacing="1" w:line="240" w:lineRule="auto"/>
-        <w:rPr>
-          <w:rFonts w:ascii="Times New Roman" w:eastAsia="Times New Roman" w:hAnsi="Times New Roman" w:cs="Times New Roman"/>
-          <w:sz w:val="24"/>
-          <w:szCs w:val="24"/>
-          <w:lang w:eastAsia="sv-SE"/>
-        </w:rPr>
-      </w:pPr>
-      <w:r>
-        <w:rPr>
-          <w:rFonts w:ascii="Times New Roman" w:eastAsia="Times New Roman" w:hAnsi="Times New Roman" w:cs="Times New Roman"/>
-          <w:sz w:val="24"/>
-          <w:szCs w:val="24"/>
-          <w:lang w:eastAsia="sv-SE"/>
-        </w:rPr>
-        <w:t>Läs igenom den noggrant och se om den stämmer överens med din nuvarande vision och de beslut vi tagit.</w:t>
-      </w:r>
-    </w:p>
-    <w:p>
-      <w:pPr>
-        <w:spacing w:after="0" w:line="240" w:lineRule="auto"/>
-        <w:rPr>
-          <w:rFonts w:ascii="Times New Roman" w:eastAsia="Times New Roman" w:hAnsi="Times New Roman" w:cs="Times New Roman"/>
-          <w:sz w:val="24"/>
-          <w:szCs w:val="24"/>
-          <w:lang w:eastAsia="sv-SE"/>
-        </w:rPr>
-      </w:pPr>
-      <w:r>
-        <w:rPr>
-          <w:rFonts w:ascii="Times New Roman" w:eastAsia="Times New Roman" w:hAnsi="Times New Roman" w:cs="Times New Roman"/>
-          <w:sz w:val="24"/>
-          <w:szCs w:val="24"/>
-          <w:lang w:eastAsia="sv-SE"/>
-        </w:rPr>
-        <w:pict w14:anchorId="60CC1519">
-          <v:rect id="_x0000_i1025" style="width:0;height:1.5pt" o:hralign="center" o:hrstd="t" o:hr="t" fillcolor="#a0a0a0" stroked="f"/>
-        </w:pict>
-      </w:r>
-    </w:p>
-    <w:p>
-      <w:pPr>
-        <w:spacing w:before="100" w:beforeAutospacing="1" w:after="100" w:afterAutospacing="1" w:line="240" w:lineRule="auto"/>
         <w:outlineLvl w:val="1"/>
         <w:rPr>
           <w:rFonts w:ascii="Times New Roman" w:eastAsia="Times New Roman" w:hAnsi="Times New Roman" w:cs="Times New Roman"/>
@@ -79,6 +15,8 @@
           <w:lang w:eastAsia="sv-SE"/>
         </w:rPr>
       </w:pPr>
+      <w:bookmarkStart w:id="0" w:name="_GoBack"/>
+      <w:bookmarkEnd w:id="0"/>
       <w:r>
         <w:rPr>
           <w:rFonts w:ascii="Times New Roman" w:eastAsia="Times New Roman" w:hAnsi="Times New Roman" w:cs="Times New Roman"/>
@@ -1361,7 +1299,6 @@
           <w:szCs w:val="24"/>
           <w:lang w:eastAsia="sv-SE"/>
         </w:rPr>
-        <w:lastRenderedPageBreak/>
         <w:t>Rendering:</w:t>
       </w:r>
       <w:r>
@@ -1817,6 +1754,7 @@
           <w:szCs w:val="24"/>
           <w:lang w:eastAsia="sv-SE"/>
         </w:rPr>
+        <w:lastRenderedPageBreak/>
         <w:t>3. Allmänna Krav och Principer</w:t>
       </w:r>
     </w:p>
@@ -3051,7 +2989,6 @@
           <w:szCs w:val="24"/>
           <w:lang w:eastAsia="sv-SE"/>
         </w:rPr>
-        <w:lastRenderedPageBreak/>
         <w:t xml:space="preserve">Schema: Toppnivånycklar metadata, </w:t>
       </w:r>
       <w:proofErr w:type="spellStart"/>
@@ -3543,6 +3480,7 @@
           <w:szCs w:val="24"/>
           <w:lang w:eastAsia="sv-SE"/>
         </w:rPr>
+        <w:lastRenderedPageBreak/>
         <w:t xml:space="preserve">Felmeddelanden visas i det globala meddelandefältet (hanteras av </w:t>
       </w:r>
       <w:proofErr w:type="spellStart"/>
@@ -4683,7 +4621,6 @@
           <w:szCs w:val="24"/>
           <w:lang w:eastAsia="sv-SE"/>
         </w:rPr>
-        <w:lastRenderedPageBreak/>
         <w:t>Flöde:</w:t>
       </w:r>
       <w:r>
@@ -5118,6 +5055,7 @@
           <w:szCs w:val="24"/>
           <w:lang w:eastAsia="sv-SE"/>
         </w:rPr>
+        <w:lastRenderedPageBreak/>
         <w:t xml:space="preserve">Listar relevanta krav, grupperade efter </w:t>
       </w:r>
       <w:proofErr w:type="spellStart"/>
@@ -6514,7 +6452,6 @@
           <w:szCs w:val="24"/>
           <w:lang w:eastAsia="sv-SE"/>
         </w:rPr>
-        <w:lastRenderedPageBreak/>
         <w:t>5.3 Stickprovs-vy (</w:t>
       </w:r>
       <w:proofErr w:type="spellStart"/>
@@ -6943,6 +6880,7 @@
           <w:szCs w:val="24"/>
           <w:lang w:eastAsia="sv-SE"/>
         </w:rPr>
+        <w:lastRenderedPageBreak/>
         <w:t>current_audit</w:t>
       </w:r>
       <w:proofErr w:type="spellEnd"/>
@@ -8075,7 +8013,6 @@
           <w:szCs w:val="24"/>
           <w:lang w:eastAsia="sv-SE"/>
         </w:rPr>
-        <w:lastRenderedPageBreak/>
         <w:t xml:space="preserve">Validering enligt punkt 4.1.1. Struktur med metadata (innehållande </w:t>
       </w:r>
       <w:proofErr w:type="spellStart"/>
@@ -8412,6 +8349,7 @@
           <w:szCs w:val="24"/>
           <w:lang w:eastAsia="sv-SE"/>
         </w:rPr>
+        <w:lastRenderedPageBreak/>
         <w:t>Checkbox-styling:</w:t>
       </w:r>
       <w:r>
@@ -14152,7 +14090,7 @@
 </file>
 
 <file path=customXml/itemProps1.xml><?xml version="1.0" encoding="utf-8"?>
-<ds:datastoreItem xmlns:ds="http://schemas.openxmlformats.org/officeDocument/2006/customXml" ds:itemID="{C3A352EC-B82C-4144-AF10-B589B0F2D041}">
+<ds:datastoreItem xmlns:ds="http://schemas.openxmlformats.org/officeDocument/2006/customXml" ds:itemID="{5146E0EA-9C79-408A-B7CE-F658F4216FA1}">
   <ds:schemaRefs>
     <ds:schemaRef ds:uri="http://schemas.openxmlformats.org/officeDocument/2006/bibliography"/>
   </ds:schemaRefs>

</xml_diff>